<commit_message>
setup font awesome install via grunt and doc revisions
</commit_message>
<xml_diff>
--- a/paper/aes-project-paper.docx
+++ b/paper/aes-project-paper.docx
@@ -1413,13 +1413,16 @@
     <w:p/>
     <w:p>
       <w:r>
-        <w:t>I decided to take on the challenge of writing the AES algorithm in order to deepen</w:t>
+        <w:t xml:space="preserve">I decided to take on the challenge of writing the AES algorithm in order to </w:t>
+      </w:r>
+      <w:r>
+        <w:t>broaden</w:t>
       </w:r>
       <w:r>
         <w:t xml:space="preserve"> my understanding of the </w:t>
       </w:r>
       <w:r>
-        <w:t>technology</w:t>
+        <w:t>block cipher</w:t>
       </w:r>
       <w:r>
         <w:t>,</w:t>
@@ -1498,7 +1501,10 @@
         <w:t xml:space="preserve"> algorithm allowed for varying block lengths, however, NIST de</w:t>
       </w:r>
       <w:r>
-        <w:t>cided to standardize on 16-byte lengths</w:t>
+        <w:t xml:space="preserve">cided to standardize on 16-byte </w:t>
+      </w:r>
+      <w:r>
+        <w:t>blocks</w:t>
       </w:r>
       <w:r>
         <w:t>.</w:t>
@@ -1537,7 +1543,19 @@
         <w:t xml:space="preserve"> </w:t>
       </w:r>
       <w:r>
-        <w:t>The actual algorithm implementation requires an understanding of many requirements, which are elaborated in deta</w:t>
+        <w:t xml:space="preserve">The actual algorithm implementation requires an understanding of </w:t>
+      </w:r>
+      <w:r>
+        <w:t>numerous</w:t>
+      </w:r>
+      <w:r>
+        <w:t xml:space="preserve"> requirements, which are elaborated in </w:t>
+      </w:r>
+      <w:r>
+        <w:t xml:space="preserve">much greater </w:t>
+      </w:r>
+      <w:r>
+        <w:t>deta</w:t>
       </w:r>
       <w:r>
         <w:t xml:space="preserve">il in public </w:t>
@@ -1707,19 +1725,7 @@
         <w:t>rounds</w:t>
       </w:r>
       <w:r>
-        <w:t xml:space="preserve"> </w:t>
-      </w:r>
-      <w:r>
-        <w:t xml:space="preserve">process </w:t>
-      </w:r>
-      <w:r>
-        <w:t>perform</w:t>
-      </w:r>
-      <w:r>
-        <w:t>s</w:t>
-      </w:r>
-      <w:r>
-        <w:t xml:space="preserve"> the encryption and decryption of a provided message. AES leverages substitution-permutation functions and the mathematics of finite fields to produce results that are invertible. This </w:t>
+        <w:t xml:space="preserve"> perform the encryption and decryption of a provided message. AES leverages substitution-permutation functions and the mathematics of finite fields to produce results that are invertible. This </w:t>
       </w:r>
       <w:r>
         <w:t>feature</w:t>
@@ -1867,7 +1873,13 @@
     <w:p/>
     <w:p>
       <w:r>
-        <w:t>I wrote the application in Javascript since it's my language</w:t>
+        <w:t xml:space="preserve">I wrote the </w:t>
+      </w:r>
+      <w:r>
+        <w:t>AES algorithm</w:t>
+      </w:r>
+      <w:r>
+        <w:t xml:space="preserve"> in Javascript since it's my language</w:t>
       </w:r>
       <w:r>
         <w:rPr>
@@ -1900,7 +1912,13 @@
         <w:t xml:space="preserve">. </w:t>
       </w:r>
       <w:r>
-        <w:t xml:space="preserve">While Javascript is an interpreted language, it’s not necessarily slow because Javascript engines are highly optimized by companies like Apple, Google and Microsoft. </w:t>
+        <w:t>While Javascript is an interpreted language, it’s not necessarily slow because Javascript engines are highly opt</w:t>
+      </w:r>
+      <w:r>
+        <w:t xml:space="preserve">imized by companies like </w:t>
+      </w:r>
+      <w:r>
+        <w:t xml:space="preserve">Google and Microsoft. </w:t>
       </w:r>
     </w:p>
     <w:p/>
@@ -1912,7 +1930,13 @@
         <w:t xml:space="preserve"> challenges when implementing an algorithm that relies on bitwise operations. Variables in Javascript are loosely typed and </w:t>
       </w:r>
       <w:r>
-        <w:t>math is always done in double-precision floating point. However, these issues were not a significant factor when implementing the AES algorithm due to its byte-oriented nature. All data was converted into 8-bit decimal values in this implementation (though the decimal values were actually stored as 32-bit values).</w:t>
+        <w:t xml:space="preserve">math is always done in double-precision floating point. However, these issues were not a significant factor when implementing the AES algorithm due to its byte-oriented nature. All data was converted into 8-bit decimal values in </w:t>
+      </w:r>
+      <w:r>
+        <w:t>this implementation (</w:t>
+      </w:r>
+      <w:r>
+        <w:t>actually stored as 32-bit values).</w:t>
       </w:r>
     </w:p>
     <w:p/>
@@ -2013,7 +2037,13 @@
     <w:p/>
     <w:p>
       <w:r>
-        <w:t xml:space="preserve">I faced two challenges during the implementation process. The first challenge was </w:t>
+        <w:t xml:space="preserve">I faced two challenges during the </w:t>
+      </w:r>
+      <w:r>
+        <w:t>development</w:t>
+      </w:r>
+      <w:r>
+        <w:t xml:space="preserve"> process. The first challenge was </w:t>
       </w:r>
       <w:r>
         <w:t>related to representing state in the algorithm. Conceptually, the AES algorithm represents state using a 4x4 matrix. It’s possible to implement this representation using a one-dimensional array with offsets or a two-dimensional array. It seemed like a two-dimensional array would better align with the matrix concept. Javascript doesn’t support two-dimensional arrays, so I had to replicate the state matrix using an array of arrays</w:t>
@@ -2057,10 +2087,10 @@
         <w:t xml:space="preserve">One of the requirements of the mix column function was </w:t>
       </w:r>
       <w:r>
-        <w:t>simple, yet lacking clarity</w:t>
-      </w:r>
-      <w:r>
-        <w:t xml:space="preserve">: any number multiplied </w:t>
+        <w:t>deceptively simple: A</w:t>
+      </w:r>
+      <w:r>
+        <w:t xml:space="preserve">ny number multiplied </w:t>
       </w:r>
       <w:r>
         <w:t xml:space="preserve">by zero equals zero. Initially, </w:t>
@@ -2069,15 +2099,28 @@
         <w:t xml:space="preserve">I implemented this requirement </w:t>
       </w:r>
       <w:r>
-        <w:t>incorrectly by substituting a zero in the first part of the calculation rather than simply carrying the zero value to the end of the calculation. Interestingly, the test encryption vectors worked properly despite this improper implementation whereas the test decryption vectors failed. This led t</w:t>
-      </w:r>
-      <w:bookmarkStart w:id="0" w:name="_GoBack"/>
-      <w:bookmarkEnd w:id="0"/>
-      <w:r>
-        <w:t>o several hours of in-depth troubleshooting to determine exactly where the decryption process was failing.</w:t>
-      </w:r>
-      <w:r>
-        <w:t xml:space="preserve"> Eventually, I was able to determine the defect and correct the implementation.</w:t>
+        <w:t>incorrectly by substituting a zero in the first part of the calculation rather than simply carrying the zero value to the end of the calculation. Interestingly, the test encryption vectors worked properly despite this improper implementation</w:t>
+      </w:r>
+      <w:r>
+        <w:t>,</w:t>
+      </w:r>
+      <w:r>
+        <w:t xml:space="preserve"> whereas the test decryption vectors failed. This led to </w:t>
+      </w:r>
+      <w:r>
+        <w:t>a few tense</w:t>
+      </w:r>
+      <w:r>
+        <w:t xml:space="preserve"> hours of in-depth troubleshooting to determine exactly where the decryption process was failing.</w:t>
+      </w:r>
+      <w:r>
+        <w:t xml:space="preserve"> Eventually, I was able to </w:t>
+      </w:r>
+      <w:r>
+        <w:t>identify</w:t>
+      </w:r>
+      <w:r>
+        <w:t xml:space="preserve"> the defect and correct the implementation.</w:t>
       </w:r>
     </w:p>
     <w:p/>
@@ -2118,7 +2161,7 @@
       </w:r>
       <w:proofErr w:type="spellEnd"/>
       <w:r>
-        <w:t>) must be installed before building this application. The installation process is really easy and should take less than 10 minutes (even less if you already have Node installed on your machine).</w:t>
+        <w:t>) must be installed before building this application. The installation process is easy and should take less than 10 minutes (even less if you already have Node installed on your machine).</w:t>
       </w:r>
     </w:p>
     <w:p/>
@@ -2261,15 +2304,7 @@
     <w:p/>
     <w:p>
       <w:r>
-        <w:t xml:space="preserve">Next, clone the AES </w:t>
-      </w:r>
-      <w:proofErr w:type="spellStart"/>
-      <w:r>
-        <w:t>Funtastic</w:t>
-      </w:r>
-      <w:proofErr w:type="spellEnd"/>
-      <w:r>
-        <w:t xml:space="preserve"> application by typing</w:t>
+        <w:t>Next, clone the AES application by typing</w:t>
       </w:r>
       <w:r>
         <w:t xml:space="preserve"> (in an appropriate directory location on your machine):</w:t>
@@ -2907,7 +2942,25 @@
     <w:p/>
     <w:p>
       <w:r>
-        <w:t xml:space="preserve">One of the interesting aspects of the AES algorithm is tracking the transformation of the key and plaintext values as the algorithm progresses through multiple cipher interactions. This application provides a way to see the state changes throughout the encryption process. Click on the </w:t>
+        <w:t xml:space="preserve">One of the interesting </w:t>
+      </w:r>
+      <w:r>
+        <w:t>features</w:t>
+      </w:r>
+      <w:r>
+        <w:t xml:space="preserve"> of the AES </w:t>
+      </w:r>
+      <w:r>
+        <w:t>application</w:t>
+      </w:r>
+      <w:r>
+        <w:t xml:space="preserve"> is tracking the transformation of the key and plaintext values as the algorithm progresses through multiple cipher </w:t>
+      </w:r>
+      <w:r>
+        <w:t>rounds</w:t>
+      </w:r>
+      <w:r>
+        <w:t xml:space="preserve">. This application provides a way to see the state changes throughout the encryption process. Click on the </w:t>
       </w:r>
       <w:r>
         <w:t>“</w:t>
@@ -3083,19 +3136,24 @@
         <w:t xml:space="preserve">framework </w:t>
       </w:r>
       <w:r>
-        <w:t xml:space="preserve">was rewarding and intellectually challenging. It was rewarding from the standpoint that I was able to complete a project that was unlike anything I’ve ever attempted. It was intellectually challenging because it required great persistence to understand the purpose and requirements for each individual </w:t>
+        <w:t xml:space="preserve">was rewarding and intellectually challenging. It was rewarding from the standpoint that I was able to complete a project that was </w:t>
+      </w:r>
+      <w:r>
+        <w:t>very different from</w:t>
+      </w:r>
+      <w:r>
+        <w:t xml:space="preserve"> anything I’ve ever attempted. It was intellectually challenging because it required great persistence to understand the purpose and requirements for each individual </w:t>
       </w:r>
       <w:r>
         <w:t xml:space="preserve">cipher </w:t>
       </w:r>
       <w:r>
-        <w:t xml:space="preserve">function. Initially, the project looked overwhelming, but by breaking it into small parts and achieving small early successes, I was </w:t>
-      </w:r>
-      <w:r>
-        <w:t xml:space="preserve">able to build up the momentum </w:t>
-      </w:r>
-      <w:r>
-        <w:t>required to complete it. I look forward to potentially expanding the project in the future, and making it a tool that other students and instructors find useful.</w:t>
+        <w:t xml:space="preserve">function. </w:t>
+      </w:r>
+      <w:bookmarkStart w:id="0" w:name="_GoBack"/>
+      <w:bookmarkEnd w:id="0"/>
+      <w:r>
+        <w:t>I look forward to potentially expanding the project in the future, and making it a tool that other students and instructors find useful.</w:t>
       </w:r>
     </w:p>
     <w:p/>
@@ -3355,7 +3413,7 @@
         <w:rStyle w:val="PageNumber"/>
         <w:noProof/>
       </w:rPr>
-      <w:t>1</w:t>
+      <w:t>8</w:t>
     </w:r>
     <w:r>
       <w:rPr>
@@ -5030,7 +5088,7 @@
 </file>
 
 <file path=customXml/itemProps2.xml><?xml version="1.0" encoding="utf-8"?>
-<ds:datastoreItem xmlns:ds="http://schemas.openxmlformats.org/officeDocument/2006/customXml" ds:itemID="{9860C9C7-8A1D-8E45-8041-0983BA9CF8C2}">
+<ds:datastoreItem xmlns:ds="http://schemas.openxmlformats.org/officeDocument/2006/customXml" ds:itemID="{268DE7E8-55A0-3643-BA68-5286AF5F483D}">
   <ds:schemaRefs>
     <ds:schemaRef ds:uri="http://schemas.openxmlformats.org/officeDocument/2006/bibliography"/>
   </ds:schemaRefs>

</xml_diff>